<commit_message>
Fix weird red button, add DocStrings to all classes and functions, update timetracker, add sequencediagram
</commit_message>
<xml_diff>
--- a/Time_Trackers/Aaron_Goranson_TimeTrackerSpring.docx
+++ b/Time_Trackers/Aaron_Goranson_TimeTrackerSpring.docx
@@ -63,15 +63,7 @@
                 <w:b/>
                 <w:bCs/>
               </w:rPr>
-              <w:t xml:space="preserve">Week beginning April </w:t>
-            </w:r>
-            <w:proofErr w:type="gramStart"/>
-            <w:r>
-              <w:rPr>
-                <w:b/>
-                <w:bCs/>
-              </w:rPr>
-              <w:t>5</w:t>
+              <w:t>Week beginning April 5</w:t>
             </w:r>
             <w:r>
               <w:rPr>
@@ -81,7 +73,6 @@
               </w:rPr>
               <w:t>th</w:t>
             </w:r>
-            <w:proofErr w:type="gramEnd"/>
             <w:r>
               <w:rPr>
                 <w:b/>
@@ -102,63 +93,22 @@
                 <w:b/>
                 <w:bCs/>
               </w:rPr>
-              <w:t xml:space="preserve">Saturday-2-3 hours: started looking and </w:t>
-            </w:r>
-            <w:proofErr w:type="spellStart"/>
-            <w:r>
-              <w:rPr>
-                <w:b/>
-                <w:bCs/>
-              </w:rPr>
-              <w:t>examinging</w:t>
-            </w:r>
-            <w:proofErr w:type="spellEnd"/>
-            <w:r>
-              <w:rPr>
-                <w:b/>
-                <w:bCs/>
-              </w:rPr>
-              <w:t xml:space="preserve"> code and how it functions </w:t>
-            </w:r>
-            <w:proofErr w:type="gramStart"/>
-            <w:r>
-              <w:rPr>
-                <w:b/>
-                <w:bCs/>
-              </w:rPr>
-              <w:t>together</w:t>
-            </w:r>
-            <w:proofErr w:type="gramEnd"/>
-          </w:p>
-          <w:p>
-            <w:pPr>
-              <w:rPr>
-                <w:b/>
-                <w:bCs/>
-              </w:rPr>
-            </w:pPr>
-            <w:r>
-              <w:rPr>
-                <w:b/>
-                <w:bCs/>
-              </w:rPr>
-              <w:t xml:space="preserve">Sunday 3 hours: Attempt at trying to figure out the logout </w:t>
-            </w:r>
-            <w:proofErr w:type="gramStart"/>
-            <w:r>
-              <w:rPr>
-                <w:b/>
-                <w:bCs/>
-              </w:rPr>
-              <w:t>message</w:t>
-            </w:r>
-            <w:proofErr w:type="gramEnd"/>
-            <w:r>
-              <w:rPr>
-                <w:b/>
-                <w:bCs/>
-              </w:rPr>
-              <w:t xml:space="preserve"> </w:t>
+              <w:t>Saturday-2-3 hours: started looking and examinging code and how it functions together</w:t>
+            </w:r>
+          </w:p>
+          <w:p>
+            <w:pPr>
+              <w:rPr>
+                <w:b/>
+                <w:bCs/>
+              </w:rPr>
+            </w:pPr>
+            <w:r>
+              <w:rPr>
+                <w:b/>
+                <w:bCs/>
+              </w:rPr>
+              <w:t xml:space="preserve">Sunday 3 hours: Attempt at trying to figure out the logout message </w:t>
             </w:r>
           </w:p>
           <w:p/>
@@ -228,17 +178,8 @@
                 <w:b/>
                 <w:bCs/>
               </w:rPr>
-              <w:t xml:space="preserve">Friday 3 Hours: Still attempting to figure out the logout message (Will meet with team and see if they have any ideas on </w:t>
-            </w:r>
-            <w:proofErr w:type="spellStart"/>
-            <w:r>
-              <w:rPr>
-                <w:b/>
-                <w:bCs/>
-              </w:rPr>
-              <w:t>monday</w:t>
-            </w:r>
-            <w:proofErr w:type="spellEnd"/>
+              <w:t>Friday 3 Hours: Still attempting to figure out the logout message (Will meet with team and see if they have any ideas on monday</w:t>
+            </w:r>
           </w:p>
           <w:p/>
           <w:p/>
@@ -306,41 +247,23 @@
                 <w:b/>
                 <w:bCs/>
               </w:rPr>
-              <w:t xml:space="preserve">Tuesday 2 hours of work on Uploading </w:t>
-            </w:r>
-            <w:proofErr w:type="gramStart"/>
-            <w:r>
-              <w:rPr>
-                <w:b/>
-                <w:bCs/>
-              </w:rPr>
-              <w:t>photos</w:t>
-            </w:r>
-            <w:proofErr w:type="gramEnd"/>
-          </w:p>
-          <w:p>
-            <w:pPr>
-              <w:rPr>
-                <w:b/>
-                <w:bCs/>
-              </w:rPr>
-            </w:pPr>
-            <w:r>
-              <w:rPr>
-                <w:b/>
-                <w:bCs/>
-              </w:rPr>
-              <w:t xml:space="preserve">Wednesday 6 hours of work on uploading </w:t>
-            </w:r>
-            <w:proofErr w:type="gramStart"/>
-            <w:r>
-              <w:rPr>
-                <w:b/>
-                <w:bCs/>
-              </w:rPr>
-              <w:t>photos</w:t>
-            </w:r>
-            <w:proofErr w:type="gramEnd"/>
+              <w:t>Tuesday 2 hours of work on Uploading photos</w:t>
+            </w:r>
+          </w:p>
+          <w:p>
+            <w:pPr>
+              <w:rPr>
+                <w:b/>
+                <w:bCs/>
+              </w:rPr>
+            </w:pPr>
+            <w:r>
+              <w:rPr>
+                <w:b/>
+                <w:bCs/>
+              </w:rPr>
+              <w:t>Wednesday 6 hours of work on uploading photos</w:t>
+            </w:r>
           </w:p>
           <w:p>
             <w:r>
@@ -350,13 +273,8 @@
               <w:t>4</w:t>
             </w:r>
             <w:r>
-              <w:t xml:space="preserve"> hours, work on uploading photos/ editing/deleting </w:t>
-            </w:r>
-            <w:proofErr w:type="gramStart"/>
-            <w:r>
-              <w:t>notes</w:t>
-            </w:r>
-            <w:proofErr w:type="gramEnd"/>
+              <w:t xml:space="preserve"> hours, work on uploading photos/ editing/deleting notes</w:t>
+            </w:r>
           </w:p>
           <w:p/>
           <w:p/>
@@ -409,17 +327,8 @@
                 <w:b/>
                 <w:bCs/>
               </w:rPr>
-              <w:t xml:space="preserve">Monday 2 hours working on uploading photos/editing/deleting </w:t>
-            </w:r>
-            <w:proofErr w:type="gramStart"/>
-            <w:r>
-              <w:rPr>
-                <w:b/>
-                <w:bCs/>
-              </w:rPr>
-              <w:t>notes</w:t>
-            </w:r>
-            <w:proofErr w:type="gramEnd"/>
+              <w:t>Monday 2 hours working on uploading photos/editing/deleting notes</w:t>
+            </w:r>
           </w:p>
           <w:p>
             <w:pPr>
@@ -448,23 +357,7 @@
                 <w:b/>
                 <w:bCs/>
               </w:rPr>
-              <w:t xml:space="preserve">Wednesday </w:t>
-            </w:r>
-            <w:proofErr w:type="gramStart"/>
-            <w:r>
-              <w:rPr>
-                <w:b/>
-                <w:bCs/>
-              </w:rPr>
-              <w:t>3 hour</w:t>
-            </w:r>
-            <w:proofErr w:type="gramEnd"/>
-            <w:r>
-              <w:rPr>
-                <w:b/>
-                <w:bCs/>
-              </w:rPr>
-              <w:t xml:space="preserve"> class time on project working/helping team with </w:t>
+              <w:t xml:space="preserve">Wednesday 3 hour class time on project working/helping team with </w:t>
             </w:r>
             <w:r>
               <w:rPr>
@@ -540,65 +433,29 @@
                 <w:b/>
                 <w:bCs/>
               </w:rPr>
-              <w:t xml:space="preserve">Monday 2 hours writing </w:t>
-            </w:r>
-            <w:proofErr w:type="gramStart"/>
-            <w:r>
-              <w:rPr>
-                <w:b/>
-                <w:bCs/>
-              </w:rPr>
-              <w:t>tests</w:t>
-            </w:r>
-            <w:proofErr w:type="gramEnd"/>
-            <w:r>
-              <w:rPr>
-                <w:b/>
-                <w:bCs/>
-              </w:rPr>
-              <w:t xml:space="preserve"> </w:t>
-            </w:r>
-          </w:p>
-          <w:p>
-            <w:r>
-              <w:t xml:space="preserve">Monday 1 ½ hour meeting with group working on testing, helping Orion with </w:t>
-            </w:r>
-            <w:proofErr w:type="gramStart"/>
-            <w:r>
-              <w:t>deployment</w:t>
-            </w:r>
-            <w:proofErr w:type="gramEnd"/>
-          </w:p>
-          <w:p>
-            <w:r>
-              <w:t xml:space="preserve">Wednesday 1 hour class time working on </w:t>
-            </w:r>
-            <w:proofErr w:type="gramStart"/>
-            <w:r>
-              <w:t>testing</w:t>
-            </w:r>
-            <w:proofErr w:type="gramEnd"/>
+              <w:t xml:space="preserve">Monday 2 hours writing tests </w:t>
+            </w:r>
+          </w:p>
+          <w:p>
+            <w:r>
+              <w:t>Monday 1 ½ hour meeting with group working on testing, helping Orion with deployment</w:t>
+            </w:r>
+          </w:p>
+          <w:p>
+            <w:r>
+              <w:t>Wednesday 1 hour class time working on testing</w:t>
+            </w:r>
           </w:p>
           <w:p>
             <w:r>
               <w:lastRenderedPageBreak/>
-              <w:t xml:space="preserve">Thursday 2 hours studying social media </w:t>
-            </w:r>
-            <w:proofErr w:type="gramStart"/>
-            <w:r>
-              <w:t>implementation</w:t>
-            </w:r>
-            <w:proofErr w:type="gramEnd"/>
-          </w:p>
-          <w:p>
-            <w:r>
-              <w:t xml:space="preserve">Saturday 4 hours writing social media button </w:t>
-            </w:r>
-            <w:proofErr w:type="gramStart"/>
-            <w:r>
-              <w:t>code</w:t>
-            </w:r>
-            <w:proofErr w:type="gramEnd"/>
+              <w:t>Thursday 2 hours studying social media implementation</w:t>
+            </w:r>
+          </w:p>
+          <w:p>
+            <w:r>
+              <w:t>Saturday 4 hours writing social media button code</w:t>
+            </w:r>
           </w:p>
           <w:p>
             <w:r>
@@ -607,13 +464,8 @@
           </w:p>
           <w:p>
             <w:r>
-              <w:t xml:space="preserve">Saturday 1 hour trying to improve the look of my </w:t>
-            </w:r>
-            <w:proofErr w:type="gramStart"/>
-            <w:r>
-              <w:t>buttons</w:t>
-            </w:r>
-            <w:proofErr w:type="gramEnd"/>
+              <w:t>Saturday 1 hour trying to improve the look of my buttons</w:t>
+            </w:r>
           </w:p>
           <w:p/>
           <w:p/>
@@ -673,23 +525,7 @@
                 <w:b/>
                 <w:bCs/>
               </w:rPr>
-              <w:t xml:space="preserve">Monday </w:t>
-            </w:r>
-            <w:proofErr w:type="gramStart"/>
-            <w:r>
-              <w:rPr>
-                <w:b/>
-                <w:bCs/>
-              </w:rPr>
-              <w:t>30 minute</w:t>
-            </w:r>
-            <w:proofErr w:type="gramEnd"/>
-            <w:r>
-              <w:rPr>
-                <w:b/>
-                <w:bCs/>
-              </w:rPr>
-              <w:t xml:space="preserve"> meeting with Clara on tests </w:t>
+              <w:t xml:space="preserve">Monday 30 minute meeting with Clara on tests </w:t>
             </w:r>
           </w:p>
           <w:p>
@@ -729,7 +565,21 @@
               <w:t>Johnny and Orion and Clara on tests and bugs</w:t>
             </w:r>
           </w:p>
-          <w:p/>
+          <w:p>
+            <w:r>
+              <w:t>Tuesday 2 Hours helping team with bugs</w:t>
+            </w:r>
+          </w:p>
+          <w:p>
+            <w:r>
+              <w:t>Tuesday 2 hours adding sphinx and sequence diagram information</w:t>
+            </w:r>
+          </w:p>
+          <w:p>
+            <w:r>
+              <w:t>Tuesday 1 hour helping team merge code in a meeting</w:t>
+            </w:r>
+          </w:p>
           <w:p/>
           <w:p/>
         </w:tc>

</xml_diff>